<commit_message>
Padronização dos nomes dos pacotes e no nome do projeto.
</commit_message>
<xml_diff>
--- a/Descrição do Projeto Versão 1.docx
+++ b/Descrição do Projeto Versão 1.docx
@@ -609,7 +609,7 @@
     </w:p>
     <w:p>
       <w:r>
-        <w:t xml:space="preserve">    └── models/</w:t>
+        <w:t xml:space="preserve">    └── model/</w:t>
       </w:r>
     </w:p>
     <w:p>
@@ -649,330 +649,323 @@
         <w:t>──</w:t>
       </w:r>
       <w:r>
+        <w:t xml:space="preserve"> banco_digital.py  # Classe concreta </w:t>
+      </w:r>
+      <w:proofErr w:type="spellStart"/>
+      <w:r>
+        <w:t>BancoDigital</w:t>
+      </w:r>
+      <w:proofErr w:type="spellEnd"/>
+      <w:r>
+        <w:t xml:space="preserve"> (Ainda pra fazer)</w:t>
+      </w:r>
+    </w:p>
+    <w:p>
+      <w:r>
+        <w:t xml:space="preserve">        </w:t>
+      </w:r>
+      <w:r>
+        <w:rPr>
+          <w:rFonts w:ascii="Arial" w:hAnsi="Arial" w:cs="Arial"/>
+        </w:rPr>
+        <w:t>├</w:t>
+      </w:r>
+      <w:r>
+        <w:rPr>
+          <w:rFonts w:ascii="Calibri" w:hAnsi="Calibri" w:cs="Calibri"/>
+        </w:rPr>
+        <w:t>──</w:t>
+      </w:r>
+      <w:r>
+        <w:t xml:space="preserve"> banco_fisico.py   # Classe concreta </w:t>
+      </w:r>
+      <w:proofErr w:type="spellStart"/>
+      <w:r>
+        <w:t>BancoFisico</w:t>
+      </w:r>
+      <w:proofErr w:type="spellEnd"/>
+      <w:r>
+        <w:t xml:space="preserve"> (Ainda pra fazer)</w:t>
+      </w:r>
+    </w:p>
+    <w:p>
+      <w:r>
+        <w:t xml:space="preserve">        </w:t>
+      </w:r>
+      <w:r>
+        <w:rPr>
+          <w:rFonts w:ascii="Arial" w:hAnsi="Arial" w:cs="Arial"/>
+        </w:rPr>
+        <w:t>├</w:t>
+      </w:r>
+      <w:r>
+        <w:rPr>
+          <w:rFonts w:ascii="Calibri" w:hAnsi="Calibri" w:cs="Calibri"/>
+        </w:rPr>
+        <w:t>──</w:t>
+      </w:r>
+      <w:r>
+        <w:t xml:space="preserve"> cliente.py        # Classe Cliente (composi</w:t>
+      </w:r>
+      <w:r>
+        <w:rPr>
+          <w:rFonts w:ascii="Calibri" w:hAnsi="Calibri" w:cs="Calibri"/>
+        </w:rPr>
+        <w:t>çã</w:t>
+      </w:r>
+      <w:r>
+        <w:t xml:space="preserve">o com </w:t>
+      </w:r>
+      <w:proofErr w:type="spellStart"/>
+      <w:r>
+        <w:t>Endereco</w:t>
+      </w:r>
+      <w:proofErr w:type="spellEnd"/>
+      <w:r>
+        <w:t>)</w:t>
+      </w:r>
+    </w:p>
+    <w:p>
+      <w:r>
+        <w:t xml:space="preserve">        </w:t>
+      </w:r>
+      <w:r>
+        <w:rPr>
+          <w:rFonts w:ascii="Arial" w:hAnsi="Arial" w:cs="Arial"/>
+        </w:rPr>
+        <w:t>├</w:t>
+      </w:r>
+      <w:r>
+        <w:rPr>
+          <w:rFonts w:ascii="Calibri" w:hAnsi="Calibri" w:cs="Calibri"/>
+        </w:rPr>
+        <w:t>──</w:t>
+      </w:r>
+      <w:r>
+        <w:t xml:space="preserve"> endereco.py       # Classe </w:t>
+      </w:r>
+      <w:proofErr w:type="spellStart"/>
+      <w:r>
+        <w:t>Endereco</w:t>
+      </w:r>
+      <w:proofErr w:type="spellEnd"/>
+      <w:r>
+        <w:t xml:space="preserve"> (rua, n</w:t>
+      </w:r>
+      <w:r>
+        <w:rPr>
+          <w:rFonts w:ascii="Calibri" w:hAnsi="Calibri" w:cs="Calibri"/>
+        </w:rPr>
+        <w:t>ú</w:t>
+      </w:r>
+      <w:r>
+        <w:t>mero, cidade, estado, CEP)</w:t>
+      </w:r>
+    </w:p>
+    <w:p>
+      <w:r>
+        <w:t xml:space="preserve">        </w:t>
+      </w:r>
+      <w:r>
+        <w:rPr>
+          <w:rFonts w:ascii="Arial" w:hAnsi="Arial" w:cs="Arial"/>
+        </w:rPr>
+        <w:t>├</w:t>
+      </w:r>
+      <w:r>
+        <w:rPr>
+          <w:rFonts w:ascii="Calibri" w:hAnsi="Calibri" w:cs="Calibri"/>
+        </w:rPr>
+        <w:t>──</w:t>
+      </w:r>
+      <w:r>
+        <w:t xml:space="preserve"> conta.py          # </w:t>
+      </w:r>
+      <w:proofErr w:type="spellStart"/>
+      <w:r>
+        <w:t>ContaCorrente</w:t>
+      </w:r>
+      <w:proofErr w:type="spellEnd"/>
+      <w:r>
+        <w:t xml:space="preserve">, </w:t>
+      </w:r>
+      <w:proofErr w:type="spellStart"/>
+      <w:r>
+        <w:t>ContaPoupanca</w:t>
+      </w:r>
+      <w:proofErr w:type="spellEnd"/>
+      <w:r>
+        <w:t xml:space="preserve"> (Ainda pra fazer)</w:t>
+      </w:r>
+    </w:p>
+    <w:p>
+      <w:r>
+        <w:t xml:space="preserve">        └── transacao.py      # </w:t>
+      </w:r>
+      <w:proofErr w:type="spellStart"/>
+      <w:r>
+        <w:t>Transacao</w:t>
+      </w:r>
+      <w:proofErr w:type="spellEnd"/>
+      <w:r>
+        <w:t xml:space="preserve"> (depósito, saque, transferência)</w:t>
+      </w:r>
+      <w:r>
+        <w:t xml:space="preserve"> (Ainda pra fazer)</w:t>
+      </w:r>
+    </w:p>
+    <w:p>
+      <w:r>
+        <w:t>└──</w:t>
+      </w:r>
+      <w:r>
         <w:t xml:space="preserve"> </w:t>
       </w:r>
-      <w:proofErr w:type="gramStart"/>
-      <w:r>
-        <w:t>banco_digital.py  #</w:t>
-      </w:r>
-      <w:proofErr w:type="gramEnd"/>
-      <w:r>
-        <w:t xml:space="preserve"> Classe concreta </w:t>
-      </w:r>
       <w:proofErr w:type="spellStart"/>
       <w:r>
-        <w:t>BancoDigital</w:t>
+        <w:t>services</w:t>
       </w:r>
       <w:proofErr w:type="spellEnd"/>
-    </w:p>
-    <w:p>
-      <w:r>
-        <w:t xml:space="preserve">        </w:t>
+      <w:r>
+        <w:t>/</w:t>
+      </w:r>
+    </w:p>
+    <w:p>
+      <w:r>
+        <w:t>└──</w:t>
+      </w:r>
+      <w:r>
+        <w:t xml:space="preserve"> </w:t>
+      </w:r>
+      <w:proofErr w:type="spellStart"/>
+      <w:r>
+        <w:t>utils</w:t>
+      </w:r>
+      <w:proofErr w:type="spellEnd"/>
+    </w:p>
+    <w:p>
+      <w:r>
+        <w:t>└──</w:t>
+      </w:r>
+      <w:r>
+        <w:t xml:space="preserve"> </w:t>
+      </w:r>
+      <w:proofErr w:type="spellStart"/>
+      <w:r>
+        <w:t>tests</w:t>
+      </w:r>
+      <w:proofErr w:type="spellEnd"/>
+    </w:p>
+    <w:p>
+      <w:pPr>
+        <w:rPr>
+          <w:lang w:val="en-US"/>
+        </w:rPr>
+      </w:pPr>
+      <w:r>
+        <w:tab/>
       </w:r>
       <w:r>
         <w:rPr>
           <w:rFonts w:ascii="Arial" w:hAnsi="Arial" w:cs="Arial"/>
+          <w:lang w:val="en-US"/>
         </w:rPr>
         <w:t>├</w:t>
       </w:r>
       <w:r>
         <w:rPr>
           <w:rFonts w:ascii="Calibri" w:hAnsi="Calibri" w:cs="Calibri"/>
+          <w:lang w:val="en-US"/>
         </w:rPr>
         <w:t>──</w:t>
       </w:r>
       <w:r>
-        <w:t xml:space="preserve"> banco_fisico.py   # Classe concreta </w:t>
-      </w:r>
-      <w:proofErr w:type="spellStart"/>
-      <w:r>
-        <w:t>BancoFisico</w:t>
-      </w:r>
-      <w:proofErr w:type="spellEnd"/>
-    </w:p>
-    <w:p>
-      <w:r>
-        <w:t xml:space="preserve">        </w:t>
+        <w:rPr>
+          <w:lang w:val="en-US"/>
+        </w:rPr>
+        <w:t xml:space="preserve"> test_cliente.py</w:t>
+      </w:r>
+    </w:p>
+    <w:p>
+      <w:pPr>
+        <w:rPr>
+          <w:lang w:val="en-US"/>
+        </w:rPr>
+      </w:pPr>
+      <w:r>
+        <w:rPr>
+          <w:lang w:val="en-US"/>
+        </w:rPr>
+        <w:t xml:space="preserve">      </w:t>
+      </w:r>
+      <w:r>
+        <w:rPr>
+          <w:lang w:val="en-US"/>
+        </w:rPr>
+        <w:tab/>
       </w:r>
       <w:r>
         <w:rPr>
           <w:rFonts w:ascii="Arial" w:hAnsi="Arial" w:cs="Arial"/>
+          <w:lang w:val="en-US"/>
         </w:rPr>
         <w:t>├</w:t>
       </w:r>
       <w:r>
         <w:rPr>
           <w:rFonts w:ascii="Calibri" w:hAnsi="Calibri" w:cs="Calibri"/>
+          <w:lang w:val="en-US"/>
         </w:rPr>
         <w:t>──</w:t>
       </w:r>
       <w:r>
-        <w:t xml:space="preserve"> cliente.py        # Classe Cliente (composi</w:t>
+        <w:rPr>
+          <w:lang w:val="en-US"/>
+        </w:rPr>
+        <w:t xml:space="preserve"> test_conta.py</w:t>
+      </w:r>
+    </w:p>
+    <w:p>
+      <w:r>
+        <w:rPr>
+          <w:lang w:val="en-US"/>
+        </w:rPr>
+        <w:t xml:space="preserve">     </w:t>
+      </w:r>
+      <w:r>
+        <w:rPr>
+          <w:lang w:val="en-US"/>
+        </w:rPr>
+        <w:tab/>
+      </w:r>
+      <w:r>
+        <w:rPr>
+          <w:lang w:val="en-US"/>
+        </w:rPr>
+        <w:t xml:space="preserve"> </w:t>
+      </w:r>
+      <w:r>
+        <w:rPr>
+          <w:rFonts w:ascii="Arial" w:hAnsi="Arial" w:cs="Arial"/>
+          <w:lang w:val="en-US"/>
+        </w:rPr>
+        <w:t>├</w:t>
       </w:r>
       <w:r>
         <w:rPr>
           <w:rFonts w:ascii="Calibri" w:hAnsi="Calibri" w:cs="Calibri"/>
-        </w:rPr>
-        <w:t>çã</w:t>
-      </w:r>
-      <w:r>
-        <w:t xml:space="preserve">o com </w:t>
-      </w:r>
-      <w:proofErr w:type="spellStart"/>
-      <w:r>
-        <w:t>Endereco</w:t>
-      </w:r>
-      <w:proofErr w:type="spellEnd"/>
-      <w:r>
-        <w:t>)</w:t>
-      </w:r>
-    </w:p>
-    <w:p>
-      <w:r>
-        <w:t xml:space="preserve">        </w:t>
-      </w:r>
-      <w:r>
-        <w:rPr>
-          <w:rFonts w:ascii="Arial" w:hAnsi="Arial" w:cs="Arial"/>
-        </w:rPr>
-        <w:t>├</w:t>
-      </w:r>
-      <w:r>
-        <w:rPr>
-          <w:rFonts w:ascii="Calibri" w:hAnsi="Calibri" w:cs="Calibri"/>
+          <w:lang w:val="en-US"/>
         </w:rPr>
         <w:t>──</w:t>
       </w:r>
       <w:r>
-        <w:t xml:space="preserve"> endereco.py       # Classe </w:t>
-      </w:r>
-      <w:proofErr w:type="spellStart"/>
-      <w:r>
-        <w:t>Endereco</w:t>
-      </w:r>
-      <w:proofErr w:type="spellEnd"/>
-      <w:r>
-        <w:t xml:space="preserve"> (rua, n</w:t>
-      </w:r>
-      <w:r>
-        <w:rPr>
-          <w:rFonts w:ascii="Calibri" w:hAnsi="Calibri" w:cs="Calibri"/>
-        </w:rPr>
-        <w:t>ú</w:t>
-      </w:r>
-      <w:r>
-        <w:t>mero, cidade, estado, CEP)</w:t>
-      </w:r>
-    </w:p>
-    <w:p>
-      <w:r>
-        <w:t xml:space="preserve">        </w:t>
-      </w:r>
-      <w:r>
-        <w:rPr>
-          <w:rFonts w:ascii="Arial" w:hAnsi="Arial" w:cs="Arial"/>
-        </w:rPr>
-        <w:t>├</w:t>
-      </w:r>
-      <w:r>
-        <w:rPr>
-          <w:rFonts w:ascii="Calibri" w:hAnsi="Calibri" w:cs="Calibri"/>
-        </w:rPr>
-        <w:t>──</w:t>
-      </w:r>
-      <w:r>
-        <w:t xml:space="preserve"> conta.py          # </w:t>
-      </w:r>
-      <w:proofErr w:type="spellStart"/>
-      <w:r>
-        <w:t>ContaCorrente</w:t>
-      </w:r>
-      <w:proofErr w:type="spellEnd"/>
-      <w:r>
-        <w:t xml:space="preserve">, </w:t>
-      </w:r>
-      <w:proofErr w:type="spellStart"/>
-      <w:r>
-        <w:t>ContaPoupanca</w:t>
-      </w:r>
-      <w:proofErr w:type="spellEnd"/>
-    </w:p>
-    <w:p>
-      <w:r>
-        <w:t xml:space="preserve">        └── transacao.py      # </w:t>
-      </w:r>
-      <w:proofErr w:type="spellStart"/>
-      <w:r>
-        <w:t>Transacao</w:t>
-      </w:r>
-      <w:proofErr w:type="spellEnd"/>
-      <w:r>
-        <w:t xml:space="preserve"> (depósito, saque, transferência)</w:t>
-      </w:r>
-    </w:p>
-    <w:p>
-      <w:pPr>
-        <w:rPr>
-          <w:b/>
-          <w:bCs/>
-        </w:rPr>
-      </w:pPr>
-      <w:r>
-        <w:rPr>
-          <w:b/>
-          <w:bCs/>
-        </w:rPr>
-        <w:t>Onde paramos hoje</w:t>
-      </w:r>
-    </w:p>
-    <w:p>
-      <w:pPr>
-        <w:numPr>
-          <w:ilvl w:val="0"/>
-          <w:numId w:val="5"/>
-        </w:numPr>
-      </w:pPr>
-      <w:r>
-        <w:t xml:space="preserve">Estrutura do projeto criada e configurada com </w:t>
-      </w:r>
-      <w:proofErr w:type="spellStart"/>
-      <w:r>
-        <w:t>Poetry</w:t>
-      </w:r>
-      <w:proofErr w:type="spellEnd"/>
-      <w:r>
-        <w:t>.</w:t>
-      </w:r>
-    </w:p>
-    <w:p>
-      <w:pPr>
-        <w:numPr>
-          <w:ilvl w:val="0"/>
-          <w:numId w:val="5"/>
-        </w:numPr>
-      </w:pPr>
-      <w:r>
-        <w:t>Pacote models definido com classes principais.</w:t>
-      </w:r>
-    </w:p>
-    <w:p>
-      <w:pPr>
-        <w:numPr>
-          <w:ilvl w:val="0"/>
-          <w:numId w:val="5"/>
-        </w:numPr>
-      </w:pPr>
-      <w:r>
-        <w:t>Classe abstrata Banco pronta.</w:t>
-      </w:r>
-    </w:p>
-    <w:p>
-      <w:pPr>
-        <w:numPr>
-          <w:ilvl w:val="0"/>
-          <w:numId w:val="5"/>
-        </w:numPr>
-      </w:pPr>
-      <w:r>
-        <w:t xml:space="preserve">Planejamento das subclasses </w:t>
-      </w:r>
-      <w:proofErr w:type="spellStart"/>
-      <w:r>
-        <w:t>BancoDigital</w:t>
-      </w:r>
-      <w:proofErr w:type="spellEnd"/>
-      <w:r>
-        <w:t xml:space="preserve"> e </w:t>
-      </w:r>
-      <w:proofErr w:type="spellStart"/>
-      <w:r>
-        <w:t>BancoFisico</w:t>
-      </w:r>
-      <w:proofErr w:type="spellEnd"/>
-      <w:r>
-        <w:t>.</w:t>
-      </w:r>
-    </w:p>
-    <w:p>
-      <w:pPr>
-        <w:numPr>
-          <w:ilvl w:val="0"/>
-          <w:numId w:val="5"/>
-        </w:numPr>
-      </w:pPr>
-      <w:r>
-        <w:t xml:space="preserve">Decisão de criar uma classe separada </w:t>
-      </w:r>
-      <w:proofErr w:type="spellStart"/>
-      <w:r>
-        <w:t>Endereco</w:t>
-      </w:r>
-      <w:proofErr w:type="spellEnd"/>
-      <w:r>
-        <w:t xml:space="preserve"> para composição em Cliente.</w:t>
-      </w:r>
-    </w:p>
-    <w:p>
-      <w:pPr>
-        <w:numPr>
-          <w:ilvl w:val="0"/>
-          <w:numId w:val="5"/>
-        </w:numPr>
-      </w:pPr>
-      <w:r>
-        <w:t>Discussão sobre escalonar funcionalidades: primeiro núcleo básico, depois integração com APIs externas (CPF/CEP).</w:t>
-      </w:r>
-    </w:p>
-    <w:p>
-      <w:r>
-        <w:t xml:space="preserve">Amanhã podemos começar implementando </w:t>
-      </w:r>
-      <w:r>
-        <w:rPr>
-          <w:b/>
-          <w:bCs/>
-        </w:rPr>
-        <w:t>Cliente + Endereço</w:t>
-      </w:r>
-      <w:r>
-        <w:t xml:space="preserve"> de forma completa, e depois integrar com </w:t>
-      </w:r>
-      <w:proofErr w:type="spellStart"/>
-      <w:r>
-        <w:t>BancoDigital</w:t>
-      </w:r>
-      <w:proofErr w:type="spellEnd"/>
-      <w:r>
-        <w:t xml:space="preserve"> para testar o fluxo de cadastro e abertura de conta.</w:t>
-      </w:r>
-    </w:p>
-    <w:p>
-      <w:r>
-        <w:t xml:space="preserve">Quer que eu já prepare um </w:t>
-      </w:r>
-      <w:r>
-        <w:rPr>
-          <w:b/>
-          <w:bCs/>
-        </w:rPr>
-        <w:t>roteiro de tarefas para amanhã</w:t>
-      </w:r>
-      <w:r>
-        <w:t xml:space="preserve"> (ex.: passo 1: implementar Cliente, passo 2: criar Conta, passo 3: testar </w:t>
-      </w:r>
-      <w:proofErr w:type="spellStart"/>
-      <w:r>
-        <w:t>BancoDigital</w:t>
-      </w:r>
-      <w:proofErr w:type="spellEnd"/>
-      <w:r>
-        <w:t>), para você ter um guia claro de continuidade?</w:t>
+        <w:t xml:space="preserve"> test_transacao.py</w:t>
       </w:r>
     </w:p>
     <w:p/>
     <w:p>
       <w:r>
-        <w:t xml:space="preserve">Esbocei </w:t>
+        <w:t xml:space="preserve"> </w:t>
       </w:r>
     </w:p>
     <w:sectPr>
@@ -2353,7 +2346,6 @@
   <w:style w:type="character" w:default="1" w:styleId="Fontepargpadro">
     <w:name w:val="Default Paragraph Font"/>
     <w:uiPriority w:val="1"/>
-    <w:semiHidden/>
     <w:unhideWhenUsed/>
   </w:style>
   <w:style w:type="table" w:default="1" w:styleId="Tabelanormal">
@@ -2675,6 +2667,36 @@
       <w:smallCaps/>
       <w:color w:val="2F5496" w:themeColor="accent1" w:themeShade="BF"/>
       <w:spacing w:val="5"/>
+    </w:rPr>
+  </w:style>
+  <w:style w:type="paragraph" w:styleId="Pr-formataoHTML">
+    <w:name w:val="HTML Preformatted"/>
+    <w:basedOn w:val="Normal"/>
+    <w:link w:val="Pr-formataoHTMLChar"/>
+    <w:uiPriority w:val="99"/>
+    <w:semiHidden/>
+    <w:unhideWhenUsed/>
+    <w:rsid w:val="0010508B"/>
+    <w:pPr>
+      <w:spacing w:after="0" w:line="240" w:lineRule="auto"/>
+    </w:pPr>
+    <w:rPr>
+      <w:rFonts w:ascii="Consolas" w:hAnsi="Consolas"/>
+      <w:sz w:val="20"/>
+      <w:szCs w:val="20"/>
+    </w:rPr>
+  </w:style>
+  <w:style w:type="character" w:customStyle="1" w:styleId="Pr-formataoHTMLChar">
+    <w:name w:val="Pré-formatação HTML Char"/>
+    <w:basedOn w:val="Fontepargpadro"/>
+    <w:link w:val="Pr-formataoHTML"/>
+    <w:uiPriority w:val="99"/>
+    <w:semiHidden/>
+    <w:rsid w:val="0010508B"/>
+    <w:rPr>
+      <w:rFonts w:ascii="Consolas" w:hAnsi="Consolas"/>
+      <w:sz w:val="20"/>
+      <w:szCs w:val="20"/>
     </w:rPr>
   </w:style>
 </w:styles>

</xml_diff>